<commit_message>
edited and added more for user stories
</commit_message>
<xml_diff>
--- a/Proposal.docx
+++ b/Proposal.docx
@@ -225,7 +225,23 @@
           <w:sz w:val="24"/>
           <w:szCs w:val="24"/>
         </w:rPr>
-        <w:t>There are three types of “customers” though two are associated, this is limited to: Tutors that will be using the platform for a small per hour worked surc</w:t>
+        <w:t>There are three types of “customers” though two are associated</w:t>
+      </w:r>
+      <w:r>
+        <w:rPr>
+          <w:rFonts w:ascii="Times New Roman" w:hAnsi="Times New Roman" w:cs="Times New Roman"/>
+          <w:sz w:val="24"/>
+          <w:szCs w:val="24"/>
+        </w:rPr>
+        <w:t xml:space="preserve"> or even the same in some cases</w:t>
+      </w:r>
+      <w:r>
+        <w:rPr>
+          <w:rFonts w:ascii="Times New Roman" w:hAnsi="Times New Roman" w:cs="Times New Roman"/>
+          <w:sz w:val="24"/>
+          <w:szCs w:val="24"/>
+        </w:rPr>
+        <w:t>, this is limited to: Tutors that will be using the platform for a small per hour worked surc</w:t>
       </w:r>
       <w:r>
         <w:rPr>
@@ -597,7 +613,47 @@
           <w:sz w:val="24"/>
           <w:szCs w:val="24"/>
         </w:rPr>
-        <w:t xml:space="preserve">.  </w:t>
+        <w:t xml:space="preserve">. </w:t>
+      </w:r>
+      <w:r>
+        <w:rPr>
+          <w:rFonts w:ascii="Times New Roman" w:hAnsi="Times New Roman" w:cs="Times New Roman"/>
+          <w:sz w:val="24"/>
+          <w:szCs w:val="24"/>
+        </w:rPr>
+        <w:t>Additionally, I can</w:t>
+      </w:r>
+      <w:r>
+        <w:rPr>
+          <w:rFonts w:ascii="Times New Roman" w:hAnsi="Times New Roman" w:cs="Times New Roman"/>
+          <w:sz w:val="24"/>
+          <w:szCs w:val="24"/>
+        </w:rPr>
+        <w:t xml:space="preserve"> </w:t>
+      </w:r>
+      <w:r>
+        <w:rPr>
+          <w:rFonts w:ascii="Times New Roman" w:hAnsi="Times New Roman" w:cs="Times New Roman"/>
+          <w:sz w:val="24"/>
+          <w:szCs w:val="24"/>
+        </w:rPr>
+        <w:t xml:space="preserve">track my child(ren)’s progress, </w:t>
+      </w:r>
+      <w:r>
+        <w:rPr>
+          <w:rFonts w:ascii="Times New Roman" w:hAnsi="Times New Roman" w:cs="Times New Roman"/>
+          <w:sz w:val="24"/>
+          <w:szCs w:val="24"/>
+        </w:rPr>
+        <w:t>as well as</w:t>
+      </w:r>
+      <w:r>
+        <w:rPr>
+          <w:rFonts w:ascii="Times New Roman" w:hAnsi="Times New Roman" w:cs="Times New Roman"/>
+          <w:sz w:val="24"/>
+          <w:szCs w:val="24"/>
+        </w:rPr>
+        <w:t xml:space="preserve"> rate and file complaints for the tutor anonymously. </w:t>
       </w:r>
     </w:p>
     <w:p>
@@ -768,7 +824,23 @@
           <w:sz w:val="24"/>
           <w:szCs w:val="24"/>
         </w:rPr>
-        <w:t xml:space="preserve"> to my bank account. If there are</w:t>
+        <w:t xml:space="preserve"> to my bank account</w:t>
+      </w:r>
+      <w:r>
+        <w:rPr>
+          <w:rFonts w:ascii="Times New Roman" w:hAnsi="Times New Roman" w:cs="Times New Roman"/>
+          <w:sz w:val="24"/>
+          <w:szCs w:val="24"/>
+        </w:rPr>
+        <w:t>, as well notification reminders for upcoming tutoring sessions</w:t>
+      </w:r>
+      <w:r>
+        <w:rPr>
+          <w:rFonts w:ascii="Times New Roman" w:hAnsi="Times New Roman" w:cs="Times New Roman"/>
+          <w:sz w:val="24"/>
+          <w:szCs w:val="24"/>
+        </w:rPr>
+        <w:t>. If there are</w:t>
       </w:r>
       <w:r>
         <w:rPr>
@@ -813,7 +885,7 @@
     </w:p>
     <w:p>
       <w:pPr>
-        <w:spacing w:before="240"/>
+        <w:spacing w:before="240" w:after="0"/>
         <w:rPr>
           <w:rFonts w:ascii="Times New Roman" w:hAnsi="Times New Roman" w:cs="Times New Roman"/>
           <w:sz w:val="24"/>
@@ -831,20 +903,102 @@
     </w:p>
     <w:p>
       <w:pPr>
-        <w:spacing w:before="240"/>
-        <w:rPr>
-          <w:rFonts w:ascii="Times New Roman" w:hAnsi="Times New Roman" w:cs="Times New Roman"/>
-          <w:sz w:val="24"/>
-          <w:szCs w:val="24"/>
-        </w:rPr>
-      </w:pPr>
-      <w:r>
-        <w:rPr>
-          <w:rFonts w:ascii="Times New Roman" w:hAnsi="Times New Roman" w:cs="Times New Roman"/>
-          <w:sz w:val="24"/>
-          <w:szCs w:val="24"/>
-        </w:rPr>
-        <w:t>As a Student, I can choose a tutor that’s best qualified for my tutoring needs and still meets my budget. Once the tutor I’ve chosen has accepted my request, we set up a time and place to m</w:t>
+        <w:rPr>
+          <w:rFonts w:ascii="Times New Roman" w:hAnsi="Times New Roman" w:cs="Times New Roman"/>
+          <w:sz w:val="24"/>
+          <w:szCs w:val="24"/>
+        </w:rPr>
+      </w:pPr>
+      <w:r>
+        <w:rPr>
+          <w:rFonts w:ascii="Times New Roman" w:hAnsi="Times New Roman" w:cs="Times New Roman"/>
+          <w:sz w:val="24"/>
+          <w:szCs w:val="24"/>
+        </w:rPr>
+        <w:t xml:space="preserve">As a Student, I can choose a tutor that’s best qualified for my tutoring needs and still meets my budget. Once the tutor I’ve chosen has accepted my request, we set up a time and place to meet for our tutoring sessions that work for both of us. I get </w:t>
+      </w:r>
+      <w:r>
+        <w:rPr>
+          <w:rFonts w:ascii="Times New Roman" w:hAnsi="Times New Roman" w:cs="Times New Roman"/>
+          <w:sz w:val="24"/>
+          <w:szCs w:val="24"/>
+        </w:rPr>
+        <w:t>reminding notifications from the website</w:t>
+      </w:r>
+      <w:r>
+        <w:rPr>
+          <w:rFonts w:ascii="Times New Roman" w:hAnsi="Times New Roman" w:cs="Times New Roman"/>
+          <w:sz w:val="24"/>
+          <w:szCs w:val="24"/>
+        </w:rPr>
+        <w:t xml:space="preserve"> for upcoming sessions and confirmations for the previous session, to ensure I won’</w:t>
+      </w:r>
+      <w:r>
+        <w:rPr>
+          <w:rFonts w:ascii="Times New Roman" w:hAnsi="Times New Roman" w:cs="Times New Roman"/>
+          <w:sz w:val="24"/>
+          <w:szCs w:val="24"/>
+        </w:rPr>
+        <w:t>t over-</w:t>
+      </w:r>
+      <w:r>
+        <w:rPr>
+          <w:rFonts w:ascii="Times New Roman" w:hAnsi="Times New Roman" w:cs="Times New Roman"/>
+          <w:sz w:val="24"/>
+          <w:szCs w:val="24"/>
+        </w:rPr>
+        <w:t xml:space="preserve"> or underpay. </w:t>
+      </w:r>
+    </w:p>
+    <w:p>
+      <w:pPr>
+        <w:spacing w:before="240" w:after="0"/>
+        <w:rPr>
+          <w:rFonts w:ascii="Times New Roman" w:hAnsi="Times New Roman" w:cs="Times New Roman"/>
+          <w:sz w:val="24"/>
+          <w:szCs w:val="24"/>
+        </w:rPr>
+      </w:pPr>
+      <w:r>
+        <w:rPr>
+          <w:rFonts w:ascii="Times New Roman" w:hAnsi="Times New Roman" w:cs="Times New Roman"/>
+          <w:sz w:val="24"/>
+          <w:szCs w:val="24"/>
+        </w:rPr>
+        <w:t>Admin:</w:t>
+      </w:r>
+    </w:p>
+    <w:p>
+      <w:pPr>
+        <w:rPr>
+          <w:rFonts w:ascii="Times New Roman" w:hAnsi="Times New Roman" w:cs="Times New Roman"/>
+          <w:sz w:val="24"/>
+          <w:szCs w:val="24"/>
+        </w:rPr>
+      </w:pPr>
+      <w:r>
+        <w:rPr>
+          <w:rFonts w:ascii="Times New Roman" w:hAnsi="Times New Roman" w:cs="Times New Roman"/>
+          <w:sz w:val="24"/>
+          <w:szCs w:val="24"/>
+        </w:rPr>
+        <w:t xml:space="preserve">As an Admin, I </w:t>
+      </w:r>
+      <w:r>
+        <w:rPr>
+          <w:rFonts w:ascii="Times New Roman" w:hAnsi="Times New Roman" w:cs="Times New Roman"/>
+          <w:sz w:val="24"/>
+          <w:szCs w:val="24"/>
+        </w:rPr>
+        <w:t>oversee</w:t>
+      </w:r>
+      <w:r>
+        <w:rPr>
+          <w:rFonts w:ascii="Times New Roman" w:hAnsi="Times New Roman" w:cs="Times New Roman"/>
+          <w:sz w:val="24"/>
+          <w:szCs w:val="24"/>
+        </w:rPr>
+        <w:t xml:space="preserve"> all activities for the clients (Students and Pare</w:t>
       </w:r>
       <w:bookmarkStart w:id="0" w:name="_GoBack"/>
       <w:bookmarkEnd w:id="0"/>
@@ -854,59 +1008,7 @@
           <w:sz w:val="24"/>
           <w:szCs w:val="24"/>
         </w:rPr>
-        <w:t>eet for our tutoring sessions that work for both of us. I get notifications from the website for reminders for upcoming sessions and confirmations for the previous session, to ensure I won’</w:t>
-      </w:r>
-      <w:r>
-        <w:rPr>
-          <w:rFonts w:ascii="Times New Roman" w:hAnsi="Times New Roman" w:cs="Times New Roman"/>
-          <w:sz w:val="24"/>
-          <w:szCs w:val="24"/>
-        </w:rPr>
-        <w:t>t over-</w:t>
-      </w:r>
-      <w:r>
-        <w:rPr>
-          <w:rFonts w:ascii="Times New Roman" w:hAnsi="Times New Roman" w:cs="Times New Roman"/>
-          <w:sz w:val="24"/>
-          <w:szCs w:val="24"/>
-        </w:rPr>
-        <w:t xml:space="preserve"> or underpay. </w:t>
-      </w:r>
-    </w:p>
-    <w:p>
-      <w:pPr>
-        <w:spacing w:before="240"/>
-        <w:rPr>
-          <w:rFonts w:ascii="Times New Roman" w:hAnsi="Times New Roman" w:cs="Times New Roman"/>
-          <w:sz w:val="24"/>
-          <w:szCs w:val="24"/>
-        </w:rPr>
-      </w:pPr>
-      <w:r>
-        <w:rPr>
-          <w:rFonts w:ascii="Times New Roman" w:hAnsi="Times New Roman" w:cs="Times New Roman"/>
-          <w:sz w:val="24"/>
-          <w:szCs w:val="24"/>
-        </w:rPr>
-        <w:t>Admin:</w:t>
-      </w:r>
-    </w:p>
-    <w:p>
-      <w:pPr>
-        <w:spacing w:before="240"/>
-        <w:rPr>
-          <w:rFonts w:ascii="Times New Roman" w:hAnsi="Times New Roman" w:cs="Times New Roman"/>
-          <w:sz w:val="24"/>
-          <w:szCs w:val="24"/>
-        </w:rPr>
-      </w:pPr>
-      <w:r>
-        <w:rPr>
-          <w:rFonts w:ascii="Times New Roman" w:hAnsi="Times New Roman" w:cs="Times New Roman"/>
-          <w:sz w:val="24"/>
-          <w:szCs w:val="24"/>
-        </w:rPr>
-        <w:t>As an Admin, I supervise all activities for the clients (Students and Parents) and Tutors t</w:t>
+        <w:t>nts) and Tutors t</w:t>
       </w:r>
       <w:r>
         <w:rPr>
@@ -938,18 +1040,32 @@
           <w:sz w:val="24"/>
           <w:szCs w:val="24"/>
         </w:rPr>
-        <w:t xml:space="preserve"> I will be contacted by either the client or Tutor, and I will go over all the tutoring sessions that took place with both parties separately through e-mail or phone to investigate the issue. I, as an Admin, can also create an account for a new Tutor once they’re hired. </w:t>
-      </w:r>
-    </w:p>
-    <w:p>
-      <w:pPr>
-        <w:spacing w:before="240"/>
-        <w:rPr>
-          <w:rFonts w:ascii="Times New Roman" w:hAnsi="Times New Roman" w:cs="Times New Roman"/>
-          <w:sz w:val="24"/>
-          <w:szCs w:val="24"/>
-        </w:rPr>
-      </w:pPr>
+        <w:t xml:space="preserve"> I will be contacted by either the client or Tutor, and I will go over all the tutoring sessions that took place with both parties separately through e-mail or phone to investigate the issue. I, as an Admin, can also create an account for a new Tutor once they’</w:t>
+      </w:r>
+      <w:r>
+        <w:rPr>
+          <w:rFonts w:ascii="Times New Roman" w:hAnsi="Times New Roman" w:cs="Times New Roman"/>
+          <w:sz w:val="24"/>
+          <w:szCs w:val="24"/>
+        </w:rPr>
+        <w:t>re hired, as well as disabling the account should the tutor quits, or uses his/her profile inappropriately.</w:t>
+      </w:r>
+      <w:r>
+        <w:rPr>
+          <w:rFonts w:ascii="Times New Roman" w:hAnsi="Times New Roman" w:cs="Times New Roman"/>
+          <w:sz w:val="24"/>
+          <w:szCs w:val="24"/>
+        </w:rPr>
+        <w:t xml:space="preserve"> </w:t>
+      </w:r>
+      <w:r>
+        <w:rPr>
+          <w:rFonts w:ascii="Times New Roman" w:hAnsi="Times New Roman" w:cs="Times New Roman"/>
+          <w:sz w:val="24"/>
+          <w:szCs w:val="24"/>
+        </w:rPr>
+        <w:t xml:space="preserve">The web application also allows me as an Admin to view the database and keep track of all the clients and Tutors </w:t>
+      </w:r>
     </w:p>
     <w:sectPr>
       <w:pgSz w:w="12240" w:h="15840"/>
@@ -959,6 +1075,126 @@
     </w:sectPr>
   </w:body>
 </w:document>
+</file>
+
+<file path=word/numbering.xml><?xml version="1.0" encoding="utf-8"?>
+<w:numbering xmlns:wpc="http://schemas.microsoft.com/office/word/2010/wordprocessingCanvas" xmlns:mo="http://schemas.microsoft.com/office/mac/office/2008/main" xmlns:mc="http://schemas.openxmlformats.org/markup-compatibility/2006" xmlns:mv="urn:schemas-microsoft-com:mac:vml" xmlns:o="urn:schemas-microsoft-com:office:office" xmlns:r="http://schemas.openxmlformats.org/officeDocument/2006/relationships" xmlns:m="http://schemas.openxmlformats.org/officeDocument/2006/math" xmlns:v="urn:schemas-microsoft-com:vml" xmlns:wp14="http://schemas.microsoft.com/office/word/2010/wordprocessingDrawing" xmlns:wp="http://schemas.openxmlformats.org/drawingml/2006/wordprocessingDrawing" xmlns:w10="urn:schemas-microsoft-com:office:word" xmlns:w="http://schemas.openxmlformats.org/wordprocessingml/2006/main" xmlns:w14="http://schemas.microsoft.com/office/word/2010/wordml" xmlns:w15="http://schemas.microsoft.com/office/word/2012/wordml" xmlns:wpg="http://schemas.microsoft.com/office/word/2010/wordprocessingGroup" xmlns:wpi="http://schemas.microsoft.com/office/word/2010/wordprocessingInk" xmlns:wne="http://schemas.microsoft.com/office/word/2006/wordml" xmlns:wps="http://schemas.microsoft.com/office/word/2010/wordprocessingShape" mc:Ignorable="w14 w15 wp14">
+  <w:abstractNum w:abstractNumId="0">
+    <w:nsid w:val="74930273"/>
+    <w:multiLevelType w:val="hybridMultilevel"/>
+    <w:tmpl w:val="0DAE4588"/>
+    <w:lvl w:ilvl="0" w:tplc="D4B833BC">
+      <w:numFmt w:val="bullet"/>
+      <w:lvlText w:val="-"/>
+      <w:lvlJc w:val="left"/>
+      <w:pPr>
+        <w:ind w:left="720" w:hanging="360"/>
+      </w:pPr>
+      <w:rPr>
+        <w:rFonts w:ascii="Times New Roman" w:eastAsiaTheme="minorHAnsi" w:hAnsi="Times New Roman" w:cs="Times New Roman" w:hint="default"/>
+      </w:rPr>
+    </w:lvl>
+    <w:lvl w:ilvl="1" w:tplc="04090003" w:tentative="1">
+      <w:start w:val="1"/>
+      <w:numFmt w:val="bullet"/>
+      <w:lvlText w:val="o"/>
+      <w:lvlJc w:val="left"/>
+      <w:pPr>
+        <w:ind w:left="1440" w:hanging="360"/>
+      </w:pPr>
+      <w:rPr>
+        <w:rFonts w:ascii="Courier New" w:hAnsi="Courier New" w:cs="Courier New" w:hint="default"/>
+      </w:rPr>
+    </w:lvl>
+    <w:lvl w:ilvl="2" w:tplc="04090005" w:tentative="1">
+      <w:start w:val="1"/>
+      <w:numFmt w:val="bullet"/>
+      <w:lvlText w:val=""/>
+      <w:lvlJc w:val="left"/>
+      <w:pPr>
+        <w:ind w:left="2160" w:hanging="360"/>
+      </w:pPr>
+      <w:rPr>
+        <w:rFonts w:ascii="Wingdings" w:hAnsi="Wingdings" w:hint="default"/>
+      </w:rPr>
+    </w:lvl>
+    <w:lvl w:ilvl="3" w:tplc="04090001" w:tentative="1">
+      <w:start w:val="1"/>
+      <w:numFmt w:val="bullet"/>
+      <w:lvlText w:val=""/>
+      <w:lvlJc w:val="left"/>
+      <w:pPr>
+        <w:ind w:left="2880" w:hanging="360"/>
+      </w:pPr>
+      <w:rPr>
+        <w:rFonts w:ascii="Symbol" w:hAnsi="Symbol" w:hint="default"/>
+      </w:rPr>
+    </w:lvl>
+    <w:lvl w:ilvl="4" w:tplc="04090003" w:tentative="1">
+      <w:start w:val="1"/>
+      <w:numFmt w:val="bullet"/>
+      <w:lvlText w:val="o"/>
+      <w:lvlJc w:val="left"/>
+      <w:pPr>
+        <w:ind w:left="3600" w:hanging="360"/>
+      </w:pPr>
+      <w:rPr>
+        <w:rFonts w:ascii="Courier New" w:hAnsi="Courier New" w:cs="Courier New" w:hint="default"/>
+      </w:rPr>
+    </w:lvl>
+    <w:lvl w:ilvl="5" w:tplc="04090005" w:tentative="1">
+      <w:start w:val="1"/>
+      <w:numFmt w:val="bullet"/>
+      <w:lvlText w:val=""/>
+      <w:lvlJc w:val="left"/>
+      <w:pPr>
+        <w:ind w:left="4320" w:hanging="360"/>
+      </w:pPr>
+      <w:rPr>
+        <w:rFonts w:ascii="Wingdings" w:hAnsi="Wingdings" w:hint="default"/>
+      </w:rPr>
+    </w:lvl>
+    <w:lvl w:ilvl="6" w:tplc="04090001" w:tentative="1">
+      <w:start w:val="1"/>
+      <w:numFmt w:val="bullet"/>
+      <w:lvlText w:val=""/>
+      <w:lvlJc w:val="left"/>
+      <w:pPr>
+        <w:ind w:left="5040" w:hanging="360"/>
+      </w:pPr>
+      <w:rPr>
+        <w:rFonts w:ascii="Symbol" w:hAnsi="Symbol" w:hint="default"/>
+      </w:rPr>
+    </w:lvl>
+    <w:lvl w:ilvl="7" w:tplc="04090003" w:tentative="1">
+      <w:start w:val="1"/>
+      <w:numFmt w:val="bullet"/>
+      <w:lvlText w:val="o"/>
+      <w:lvlJc w:val="left"/>
+      <w:pPr>
+        <w:ind w:left="5760" w:hanging="360"/>
+      </w:pPr>
+      <w:rPr>
+        <w:rFonts w:ascii="Courier New" w:hAnsi="Courier New" w:cs="Courier New" w:hint="default"/>
+      </w:rPr>
+    </w:lvl>
+    <w:lvl w:ilvl="8" w:tplc="04090005" w:tentative="1">
+      <w:start w:val="1"/>
+      <w:numFmt w:val="bullet"/>
+      <w:lvlText w:val=""/>
+      <w:lvlJc w:val="left"/>
+      <w:pPr>
+        <w:ind w:left="6480" w:hanging="360"/>
+      </w:pPr>
+      <w:rPr>
+        <w:rFonts w:ascii="Wingdings" w:hAnsi="Wingdings" w:hint="default"/>
+      </w:rPr>
+    </w:lvl>
+  </w:abstractNum>
+  <w:num w:numId="1">
+    <w:abstractNumId w:val="0"/>
+  </w:num>
+</w:numbering>
 </file>
 
 <file path=word/styles.xml><?xml version="1.0" encoding="utf-8"?>
@@ -1394,6 +1630,17 @@
     <w:semiHidden/>
     <w:unhideWhenUsed/>
   </w:style>
+  <w:style w:type="paragraph" w:styleId="ListParagraph">
+    <w:name w:val="List Paragraph"/>
+    <w:basedOn w:val="Normal"/>
+    <w:uiPriority w:val="34"/>
+    <w:qFormat/>
+    <w:rsid w:val="00747591"/>
+    <w:pPr>
+      <w:ind w:left="720"/>
+      <w:contextualSpacing/>
+    </w:pPr>
+  </w:style>
 </w:styles>
 </file>
 

</xml_diff>

<commit_message>
Submitted Version of Proposal.docx
</commit_message>
<xml_diff>
--- a/Proposal.docx
+++ b/Proposal.docx
@@ -66,6 +66,42 @@
     </w:p>
     <w:p>
       <w:pPr>
+        <w:spacing w:after="0"/>
+        <w:rPr>
+          <w:rFonts w:ascii="Times New Roman" w:hAnsi="Times New Roman" w:cs="Times New Roman"/>
+          <w:sz w:val="24"/>
+          <w:szCs w:val="24"/>
+        </w:rPr>
+      </w:pPr>
+      <w:proofErr w:type="spellStart"/>
+      <w:r>
+        <w:rPr>
+          <w:rFonts w:ascii="Times New Roman" w:hAnsi="Times New Roman" w:cs="Times New Roman"/>
+          <w:sz w:val="24"/>
+          <w:szCs w:val="24"/>
+        </w:rPr>
+        <w:t>GitLab</w:t>
+      </w:r>
+      <w:proofErr w:type="spellEnd"/>
+      <w:r>
+        <w:rPr>
+          <w:rFonts w:ascii="Times New Roman" w:hAnsi="Times New Roman" w:cs="Times New Roman"/>
+          <w:sz w:val="24"/>
+          <w:szCs w:val="24"/>
+        </w:rPr>
+        <w:t xml:space="preserve">: </w:t>
+      </w:r>
+      <w:r>
+        <w:rPr>
+          <w:rFonts w:ascii="Times New Roman" w:hAnsi="Times New Roman" w:cs="Times New Roman"/>
+          <w:sz w:val="24"/>
+          <w:szCs w:val="24"/>
+        </w:rPr>
+        <w:t>https://csil-git1.cs.surrey.sfu.ca/ToCodeOrNotToCode/Tutor_4_me</w:t>
+      </w:r>
+    </w:p>
+    <w:p>
+      <w:pPr>
         <w:spacing w:before="240" w:after="0"/>
         <w:rPr>
           <w:rFonts w:ascii="Times New Roman" w:hAnsi="Times New Roman" w:cs="Times New Roman"/>
@@ -329,7 +365,35 @@
           <w:sz w:val="24"/>
           <w:szCs w:val="24"/>
         </w:rPr>
-        <w:t xml:space="preserve">; Parents who will have some functionality over the Student(s) associated as their Child(ren). </w:t>
+        <w:t xml:space="preserve">; Parents who will have some functionality over the Student(s) associated as their </w:t>
+      </w:r>
+      <w:proofErr w:type="gramStart"/>
+      <w:r>
+        <w:rPr>
+          <w:rFonts w:ascii="Times New Roman" w:hAnsi="Times New Roman" w:cs="Times New Roman"/>
+          <w:sz w:val="24"/>
+          <w:szCs w:val="24"/>
+        </w:rPr>
+        <w:t>Child(</w:t>
+      </w:r>
+      <w:proofErr w:type="spellStart"/>
+      <w:proofErr w:type="gramEnd"/>
+      <w:r>
+        <w:rPr>
+          <w:rFonts w:ascii="Times New Roman" w:hAnsi="Times New Roman" w:cs="Times New Roman"/>
+          <w:sz w:val="24"/>
+          <w:szCs w:val="24"/>
+        </w:rPr>
+        <w:t>ren</w:t>
+      </w:r>
+      <w:proofErr w:type="spellEnd"/>
+      <w:r>
+        <w:rPr>
+          <w:rFonts w:ascii="Times New Roman" w:hAnsi="Times New Roman" w:cs="Times New Roman"/>
+          <w:sz w:val="24"/>
+          <w:szCs w:val="24"/>
+        </w:rPr>
+        <w:t xml:space="preserve">). </w:t>
       </w:r>
     </w:p>
     <w:p>
@@ -580,7 +644,35 @@
           <w:sz w:val="24"/>
           <w:szCs w:val="24"/>
         </w:rPr>
-        <w:t xml:space="preserve"> needs of my child(ren). Once a tutor has been chose</w:t>
+        <w:t xml:space="preserve"> needs of my </w:t>
+      </w:r>
+      <w:proofErr w:type="gramStart"/>
+      <w:r>
+        <w:rPr>
+          <w:rFonts w:ascii="Times New Roman" w:hAnsi="Times New Roman" w:cs="Times New Roman"/>
+          <w:sz w:val="24"/>
+          <w:szCs w:val="24"/>
+        </w:rPr>
+        <w:t>child(</w:t>
+      </w:r>
+      <w:proofErr w:type="spellStart"/>
+      <w:proofErr w:type="gramEnd"/>
+      <w:r>
+        <w:rPr>
+          <w:rFonts w:ascii="Times New Roman" w:hAnsi="Times New Roman" w:cs="Times New Roman"/>
+          <w:sz w:val="24"/>
+          <w:szCs w:val="24"/>
+        </w:rPr>
+        <w:t>ren</w:t>
+      </w:r>
+      <w:proofErr w:type="spellEnd"/>
+      <w:r>
+        <w:rPr>
+          <w:rFonts w:ascii="Times New Roman" w:hAnsi="Times New Roman" w:cs="Times New Roman"/>
+          <w:sz w:val="24"/>
+          <w:szCs w:val="24"/>
+        </w:rPr>
+        <w:t>). Once a tutor has been chose</w:t>
       </w:r>
       <w:r>
         <w:rPr>
@@ -612,7 +704,25 @@
           <w:sz w:val="24"/>
           <w:szCs w:val="24"/>
         </w:rPr>
-        <w:t xml:space="preserve"> on. Since my child(ren) are still too young to use the web application, I </w:t>
+        <w:t xml:space="preserve"> on. Since my child(</w:t>
+      </w:r>
+      <w:proofErr w:type="spellStart"/>
+      <w:r>
+        <w:rPr>
+          <w:rFonts w:ascii="Times New Roman" w:hAnsi="Times New Roman" w:cs="Times New Roman"/>
+          <w:sz w:val="24"/>
+          <w:szCs w:val="24"/>
+        </w:rPr>
+        <w:t>ren</w:t>
+      </w:r>
+      <w:proofErr w:type="spellEnd"/>
+      <w:r>
+        <w:rPr>
+          <w:rFonts w:ascii="Times New Roman" w:hAnsi="Times New Roman" w:cs="Times New Roman"/>
+          <w:sz w:val="24"/>
+          <w:szCs w:val="24"/>
+        </w:rPr>
+        <w:t xml:space="preserve">) are still too young to use the web application, I </w:t>
       </w:r>
       <w:r>
         <w:rPr>
@@ -692,7 +802,35 @@
           <w:sz w:val="24"/>
           <w:szCs w:val="24"/>
         </w:rPr>
-        <w:t xml:space="preserve">track my child(ren)’s progress, </w:t>
+        <w:t xml:space="preserve">track my </w:t>
+      </w:r>
+      <w:proofErr w:type="gramStart"/>
+      <w:r>
+        <w:rPr>
+          <w:rFonts w:ascii="Times New Roman" w:hAnsi="Times New Roman" w:cs="Times New Roman"/>
+          <w:sz w:val="24"/>
+          <w:szCs w:val="24"/>
+        </w:rPr>
+        <w:t>child(</w:t>
+      </w:r>
+      <w:proofErr w:type="spellStart"/>
+      <w:proofErr w:type="gramEnd"/>
+      <w:r>
+        <w:rPr>
+          <w:rFonts w:ascii="Times New Roman" w:hAnsi="Times New Roman" w:cs="Times New Roman"/>
+          <w:sz w:val="24"/>
+          <w:szCs w:val="24"/>
+        </w:rPr>
+        <w:t>ren</w:t>
+      </w:r>
+      <w:proofErr w:type="spellEnd"/>
+      <w:r>
+        <w:rPr>
+          <w:rFonts w:ascii="Times New Roman" w:hAnsi="Times New Roman" w:cs="Times New Roman"/>
+          <w:sz w:val="24"/>
+          <w:szCs w:val="24"/>
+        </w:rPr>
+        <w:t xml:space="preserve">)’s progress, </w:t>
       </w:r>
       <w:r>
         <w:rPr>
@@ -1182,6 +1320,59 @@
           <w:szCs w:val="24"/>
         </w:rPr>
         <w:t>k of all the clients and Tutors.</w:t>
+      </w:r>
+    </w:p>
+    <w:p>
+      <w:pPr>
+        <w:rPr>
+          <w:rFonts w:ascii="Times New Roman" w:hAnsi="Times New Roman" w:cs="Times New Roman"/>
+          <w:sz w:val="24"/>
+          <w:szCs w:val="24"/>
+        </w:rPr>
+      </w:pPr>
+      <w:r>
+        <w:rPr>
+          <w:rFonts w:ascii="Times New Roman" w:hAnsi="Times New Roman" w:cs="Times New Roman"/>
+          <w:noProof/>
+          <w:sz w:val="24"/>
+          <w:szCs w:val="24"/>
+        </w:rPr>
+        <w:lastRenderedPageBreak/>
+        <w:drawing>
+          <wp:inline distT="0" distB="0" distL="0" distR="0">
+            <wp:extent cx="6000950" cy="8239125"/>
+            <wp:effectExtent l="19050" t="0" r="0" b="0"/>
+            <wp:docPr id="1" name="Picture 0" descr="Tutor4Me_UI 001.jpg"/>
+            <wp:cNvGraphicFramePr>
+              <a:graphicFrameLocks xmlns:a="http://schemas.openxmlformats.org/drawingml/2006/main" noChangeAspect="1"/>
+            </wp:cNvGraphicFramePr>
+            <a:graphic xmlns:a="http://schemas.openxmlformats.org/drawingml/2006/main">
+              <a:graphicData uri="http://schemas.openxmlformats.org/drawingml/2006/picture">
+                <pic:pic xmlns:pic="http://schemas.openxmlformats.org/drawingml/2006/picture">
+                  <pic:nvPicPr>
+                    <pic:cNvPr id="0" name="Tutor4Me_UI 001.jpg"/>
+                    <pic:cNvPicPr/>
+                  </pic:nvPicPr>
+                  <pic:blipFill>
+                    <a:blip r:embed="rId5" cstate="print"/>
+                    <a:stretch>
+                      <a:fillRect/>
+                    </a:stretch>
+                  </pic:blipFill>
+                  <pic:spPr>
+                    <a:xfrm>
+                      <a:off x="0" y="0"/>
+                      <a:ext cx="6003037" cy="8241990"/>
+                    </a:xfrm>
+                    <a:prstGeom prst="rect">
+                      <a:avLst/>
+                    </a:prstGeom>
+                  </pic:spPr>
+                </pic:pic>
+              </a:graphicData>
+            </a:graphic>
+          </wp:inline>
+        </w:drawing>
       </w:r>
     </w:p>
     <w:sectPr>
@@ -1513,6 +1704,36 @@
       <w:ind w:left="720"/>
       <w:contextualSpacing/>
     </w:pPr>
+  </w:style>
+  <w:style w:type="paragraph" w:styleId="BalloonText">
+    <w:name w:val="Balloon Text"/>
+    <w:basedOn w:val="Normal"/>
+    <w:link w:val="BalloonTextChar"/>
+    <w:uiPriority w:val="99"/>
+    <w:semiHidden/>
+    <w:unhideWhenUsed/>
+    <w:rsid w:val="00E20BDE"/>
+    <w:pPr>
+      <w:spacing w:after="0" w:line="240" w:lineRule="auto"/>
+    </w:pPr>
+    <w:rPr>
+      <w:rFonts w:ascii="Tahoma" w:hAnsi="Tahoma" w:cs="Tahoma"/>
+      <w:sz w:val="16"/>
+      <w:szCs w:val="16"/>
+    </w:rPr>
+  </w:style>
+  <w:style w:type="character" w:customStyle="1" w:styleId="BalloonTextChar">
+    <w:name w:val="Balloon Text Char"/>
+    <w:basedOn w:val="DefaultParagraphFont"/>
+    <w:link w:val="BalloonText"/>
+    <w:uiPriority w:val="99"/>
+    <w:semiHidden/>
+    <w:rsid w:val="00E20BDE"/>
+    <w:rPr>
+      <w:rFonts w:ascii="Tahoma" w:hAnsi="Tahoma" w:cs="Tahoma"/>
+      <w:sz w:val="16"/>
+      <w:szCs w:val="16"/>
+    </w:rPr>
   </w:style>
 </w:styles>
 </file>

</xml_diff>